<commit_message>
feat: buat permohonan - menambahkan form untuk masing-masing surat
</commit_message>
<xml_diff>
--- a/src/assets/docx/templete/10.docx
+++ b/src/assets/docx/templete/10.docx
@@ -466,8 +466,6 @@
         </w:rPr>
         <w:tab/>
       </w:r>
-      <w:bookmarkStart w:id="0" w:name="_GoBack"/>
-      <w:bookmarkEnd w:id="0"/>
     </w:p>
     <w:p>
       <w:pPr>
@@ -1156,13 +1154,24 @@
                 <w:szCs w:val="24"/>
               </w:rPr>
             </w:pPr>
+            <w:bookmarkStart w:id="0" w:name="_GoBack"/>
+            <w:bookmarkEnd w:id="0"/>
+            <w:r>
+              <w:rPr>
+                <w:rFonts w:hint="default" w:ascii="Arial Narrow" w:hAnsi="Arial Narrow"/>
+                <w:sz w:val="24"/>
+                <w:szCs w:val="28"/>
+                <w:lang w:val="en-GB"/>
+              </w:rPr>
+              <w:t>{nama}</w:t>
+            </w:r>
             <w:r>
               <w:rPr>
                 <w:rFonts w:ascii="Arial Narrow" w:hAnsi="Arial Narrow" w:cs="Tahoma"/>
                 <w:sz w:val="24"/>
                 <w:szCs w:val="24"/>
               </w:rPr>
-              <w:t>..........................................................</w:t>
+              <w:t>.</w:t>
             </w:r>
           </w:p>
         </w:tc>

</xml_diff>

<commit_message>
feat: surat - menampilkan data tambahan dari tiap surat@
</commit_message>
<xml_diff>
--- a/src/assets/docx/templete/10.docx
+++ b/src/assets/docx/templete/10.docx
@@ -465,6 +465,35 @@
           <w:szCs w:val="24"/>
         </w:rPr>
         <w:tab/>
+      </w:r>
+      <w:r>
+        <w:rPr>
+          <w:rFonts w:hint="default" w:ascii="Arial Narrow" w:hAnsi="Arial Narrow" w:cs="Tahoma"/>
+          <w:sz w:val="24"/>
+          <w:szCs w:val="24"/>
+          <w:lang w:val="en-GB"/>
+        </w:rPr>
+        <w:t>{</w:t>
+      </w:r>
+      <w:r>
+        <w:rPr>
+          <w:rFonts w:hint="default" w:ascii="Arial Narrow" w:hAnsi="Arial Narrow"/>
+          <w:sz w:val="24"/>
+          <w:szCs w:val="24"/>
+          <w:lang w:val="en-GB"/>
+        </w:rPr>
+        <w:t>pendidikan_terakhir</w:t>
+      </w:r>
+      <w:bookmarkStart w:id="0" w:name="_GoBack"/>
+      <w:bookmarkEnd w:id="0"/>
+      <w:r>
+        <w:rPr>
+          <w:rFonts w:hint="default" w:ascii="Arial Narrow" w:hAnsi="Arial Narrow" w:cs="Tahoma"/>
+          <w:sz w:val="24"/>
+          <w:szCs w:val="24"/>
+          <w:lang w:val="en-GB"/>
+        </w:rPr>
+        <w:t>}</w:t>
       </w:r>
     </w:p>
     <w:p>
@@ -629,7 +658,33 @@
           <w:sz w:val="24"/>
           <w:szCs w:val="24"/>
         </w:rPr>
-        <w:t>Dengan ini menyatakan bahwa saya benar-benar Janda/duda sejak .............................. ba</w:t>
+        <w:t xml:space="preserve">Dengan ini menyatakan bahwa saya benar-benar Janda/duda sejak </w:t>
+      </w:r>
+      <w:r>
+        <w:rPr>
+          <w:rFonts w:hint="default" w:ascii="Arial Narrow" w:hAnsi="Arial Narrow" w:cs="Tahoma"/>
+          <w:sz w:val="24"/>
+          <w:szCs w:val="24"/>
+          <w:lang w:val="en-GB"/>
+        </w:rPr>
+        <w:t>{</w:t>
+      </w:r>
+      <w:r>
+        <w:rPr>
+          <w:rFonts w:hint="default" w:ascii="Arial Narrow" w:hAnsi="Arial Narrow"/>
+          <w:sz w:val="24"/>
+          <w:szCs w:val="24"/>
+          <w:lang w:val="en-GB"/>
+        </w:rPr>
+        <w:t>waktu_cerai}</w:t>
+      </w:r>
+      <w:r>
+        <w:rPr>
+          <w:rFonts w:ascii="Arial Narrow" w:hAnsi="Arial Narrow" w:cs="Tahoma"/>
+          <w:sz w:val="24"/>
+          <w:szCs w:val="24"/>
+        </w:rPr>
+        <w:t xml:space="preserve"> ba</w:t>
       </w:r>
       <w:r>
         <w:rPr>
@@ -1154,8 +1209,6 @@
                 <w:szCs w:val="24"/>
               </w:rPr>
             </w:pPr>
-            <w:bookmarkStart w:id="0" w:name="_GoBack"/>
-            <w:bookmarkEnd w:id="0"/>
             <w:r>
               <w:rPr>
                 <w:rFonts w:hint="default" w:ascii="Arial Narrow" w:hAnsi="Arial Narrow"/>

</xml_diff>